<commit_message>
Updated files with the latest version
</commit_message>
<xml_diff>
--- a/LLM Document Analysis - Report.docx
+++ b/LLM Document Analysis - Report.docx
@@ -1314,18 +1314,16 @@
           <w:sz w:val="24"/>
           <w:szCs w:val="24"/>
         </w:rPr>
-        <w:t xml:space="preserve">, “New Product”, and “Product Description” </w:t>
-      </w:r>
-      <w:proofErr w:type="spellStart"/>
-      <w:r>
-        <w:rPr>
-          <w:rFonts w:ascii="Times New Roman" w:hAnsi="Times New Roman" w:cs="Times New Roman"/>
-          <w:sz w:val="24"/>
-          <w:szCs w:val="24"/>
-        </w:rPr>
-        <w:t>alogn</w:t>
-      </w:r>
-      <w:proofErr w:type="spellEnd"/>
+        <w:t>, “New Product”, and “Product Description” alon</w:t>
+      </w:r>
+      <w:r>
+        <w:rPr>
+          <w:rFonts w:ascii="Times New Roman" w:hAnsi="Times New Roman" w:cs="Times New Roman"/>
+          <w:sz w:val="24"/>
+          <w:szCs w:val="24"/>
+        </w:rPr>
+        <w:t>g</w:t>
+      </w:r>
       <w:r>
         <w:rPr>
           <w:rFonts w:ascii="Times New Roman" w:hAnsi="Times New Roman" w:cs="Times New Roman"/>
@@ -1586,16 +1584,14 @@
         </w:rPr>
         <w:t xml:space="preserve"> </w:t>
       </w:r>
-      <w:proofErr w:type="gramStart"/>
-      <w:r>
-        <w:rPr>
-          <w:rFonts w:ascii="Times New Roman" w:hAnsi="Times New Roman" w:cs="Times New Roman"/>
-          <w:sz w:val="24"/>
-          <w:szCs w:val="24"/>
-        </w:rPr>
-        <w:t>in</w:t>
-      </w:r>
-      <w:proofErr w:type="gramEnd"/>
+      <w:r>
+        <w:rPr>
+          <w:rFonts w:ascii="Times New Roman" w:hAnsi="Times New Roman" w:cs="Times New Roman"/>
+          <w:sz w:val="24"/>
+          <w:szCs w:val="24"/>
+        </w:rPr>
+        <w:t>on</w:t>
+      </w:r>
       <w:r>
         <w:rPr>
           <w:rFonts w:ascii="Times New Roman" w:hAnsi="Times New Roman" w:cs="Times New Roman"/>

</xml_diff>